<commit_message>
Update documentation, fix bug in preprocess step 3, add run options from env vars
</commit_message>
<xml_diff>
--- a/webapp/static/recapse_data_processing_guide.docx
+++ b/webapp/static/recapse_data_processing_guide.docx
@@ -2038,6 +2038,7 @@
       </w:r>
       <w:bookmarkEnd w:id="0"/>
     </w:p>
+    <w:p/>
     <w:p>
       <w:pPr>
         <w:spacing w:line="360" w:lineRule="auto"/>
@@ -2056,7 +2057,33 @@
         <w:rPr>
           <w:rFonts w:asciiTheme="minorHAnsi" w:hAnsiTheme="minorHAnsi" w:cstheme="minorHAnsi"/>
         </w:rPr>
-        <w:t xml:space="preserve"> which follow the formats to be used in the XXX App.</w:t>
+        <w:t xml:space="preserve"> which follow the formats to be used</w:t>
+      </w:r>
+      <w:commentRangeStart w:id="1"/>
+      <w:r>
+        <w:rPr>
+          <w:rFonts w:asciiTheme="minorHAnsi" w:hAnsiTheme="minorHAnsi" w:cstheme="minorHAnsi"/>
+        </w:rPr>
+        <w:t xml:space="preserve"> in the XXX </w:t>
+      </w:r>
+      <w:r>
+        <w:rPr>
+          <w:rFonts w:asciiTheme="minorHAnsi" w:hAnsiTheme="minorHAnsi" w:cstheme="minorHAnsi"/>
+        </w:rPr>
+        <w:t>package to generate prediction of breast cancer recurrence</w:t>
+      </w:r>
+      <w:r>
+        <w:rPr>
+          <w:rFonts w:asciiTheme="minorHAnsi" w:hAnsiTheme="minorHAnsi" w:cstheme="minorHAnsi"/>
+        </w:rPr>
+        <w:t>.</w:t>
+      </w:r>
+      <w:commentRangeEnd w:id="1"/>
+      <w:r>
+        <w:rPr>
+          <w:rStyle w:val="CommentReference"/>
+        </w:rPr>
+        <w:commentReference w:id="1"/>
       </w:r>
     </w:p>
     <w:p>
@@ -2080,31 +2107,7 @@
         <w:rPr>
           <w:rFonts w:asciiTheme="minorHAnsi" w:hAnsiTheme="minorHAnsi" w:cstheme="minorHAnsi"/>
         </w:rPr>
-        <w:t xml:space="preserve">All </w:t>
-      </w:r>
-      <w:r>
-        <w:rPr>
-          <w:rFonts w:asciiTheme="minorHAnsi" w:hAnsiTheme="minorHAnsi" w:cstheme="minorHAnsi"/>
-        </w:rPr>
-        <w:t>SAS programs for</w:t>
-      </w:r>
-      <w:r>
-        <w:rPr>
-          <w:rFonts w:asciiTheme="minorHAnsi" w:hAnsiTheme="minorHAnsi" w:cstheme="minorHAnsi"/>
-        </w:rPr>
-        <w:t xml:space="preserve"> processing and </w:t>
-      </w:r>
-      <w:r>
-        <w:rPr>
-          <w:rFonts w:asciiTheme="minorHAnsi" w:hAnsiTheme="minorHAnsi" w:cstheme="minorHAnsi"/>
-        </w:rPr>
-        <w:t xml:space="preserve">output files saved at </w:t>
-      </w:r>
-      <w:r>
-        <w:rPr>
-          <w:rFonts w:asciiTheme="minorHAnsi" w:hAnsiTheme="minorHAnsi" w:cstheme="minorHAnsi"/>
-        </w:rPr>
-        <w:t>Z:\UG3-UH3\UH3\Data Analysis\Data Processing Documents</w:t>
+        <w:t>The included SAS programs show how the incidence, Medicare and Medicaid claims, and enrollment files are generated based on the data and their formats used to develop the package in Kentucky Cancer Registry. Users may have different formats or variable names in their incidence, claims or enrollment files. Users may need to use their programs to preprocessed incidence, claims and enrollments files to meet the input requirements for the package. The data dictionary provides the detailed information for these variables and requirements, which users should follow to generate these input files.</w:t>
       </w:r>
     </w:p>
     <w:p>
@@ -2113,6 +2116,62 @@
         <w:contextualSpacing/>
         <w:rPr>
           <w:rFonts w:asciiTheme="minorHAnsi" w:hAnsiTheme="minorHAnsi" w:cstheme="minorHAnsi"/>
+        </w:rPr>
+      </w:pPr>
+    </w:p>
+    <w:p>
+      <w:pPr>
+        <w:spacing w:line="360" w:lineRule="auto"/>
+        <w:contextualSpacing/>
+        <w:rPr>
+          <w:rFonts w:asciiTheme="minorHAnsi" w:hAnsiTheme="minorHAnsi" w:cstheme="minorHAnsi"/>
+        </w:rPr>
+      </w:pPr>
+      <w:r>
+        <w:rPr>
+          <w:rFonts w:asciiTheme="minorHAnsi" w:hAnsiTheme="minorHAnsi" w:cstheme="minorHAnsi"/>
+        </w:rPr>
+        <w:t xml:space="preserve">All </w:t>
+      </w:r>
+      <w:r>
+        <w:rPr>
+          <w:rFonts w:asciiTheme="minorHAnsi" w:hAnsiTheme="minorHAnsi" w:cstheme="minorHAnsi"/>
+        </w:rPr>
+        <w:t>SAS programs for</w:t>
+      </w:r>
+      <w:r>
+        <w:rPr>
+          <w:rFonts w:asciiTheme="minorHAnsi" w:hAnsiTheme="minorHAnsi" w:cstheme="minorHAnsi"/>
+        </w:rPr>
+        <w:t xml:space="preserve"> processing and </w:t>
+      </w:r>
+      <w:r>
+        <w:rPr>
+          <w:rFonts w:asciiTheme="minorHAnsi" w:hAnsiTheme="minorHAnsi" w:cstheme="minorHAnsi"/>
+        </w:rPr>
+        <w:t xml:space="preserve">output files saved at </w:t>
+      </w:r>
+      <w:commentRangeStart w:id="2"/>
+      <w:r>
+        <w:rPr>
+          <w:rFonts w:asciiTheme="minorHAnsi" w:hAnsiTheme="minorHAnsi" w:cstheme="minorHAnsi"/>
+        </w:rPr>
+        <w:t>Z:\UG3-UH3\UH3\Data Analysis\Data Processing Documents</w:t>
+      </w:r>
+      <w:commentRangeEnd w:id="2"/>
+      <w:r>
+        <w:rPr>
+          <w:rStyle w:val="CommentReference"/>
+        </w:rPr>
+        <w:commentReference w:id="2"/>
+      </w:r>
+    </w:p>
+    <w:p>
+      <w:pPr>
+        <w:spacing w:line="360" w:lineRule="auto"/>
+        <w:contextualSpacing/>
+        <w:rPr>
+          <w:rFonts w:asciiTheme="minorHAnsi" w:hAnsiTheme="minorHAnsi" w:cstheme="minorHAnsi"/>
           <w:b/>
           <w:bCs/>
         </w:rPr>
@@ -2141,7 +2200,7 @@
           <w:rFonts w:asciiTheme="minorHAnsi" w:hAnsiTheme="minorHAnsi" w:cstheme="minorHAnsi"/>
         </w:rPr>
       </w:pPr>
-      <w:bookmarkStart w:id="1" w:name="_Toc132881732"/>
+      <w:bookmarkStart w:id="3" w:name="_Toc132881732"/>
       <w:r>
         <w:rPr>
           <w:rFonts w:asciiTheme="minorHAnsi" w:hAnsiTheme="minorHAnsi" w:cstheme="minorHAnsi"/>
@@ -2161,7 +2220,7 @@
         </w:rPr>
         <w:t>:</w:t>
       </w:r>
-      <w:bookmarkEnd w:id="1"/>
+      <w:bookmarkEnd w:id="3"/>
       <w:r>
         <w:rPr>
           <w:rFonts w:asciiTheme="minorHAnsi" w:hAnsiTheme="minorHAnsi" w:cstheme="minorHAnsi"/>
@@ -2177,7 +2236,7 @@
           <w:shd w:val="clear" w:color="auto" w:fill="FFFFFF"/>
         </w:rPr>
       </w:pPr>
-      <w:bookmarkStart w:id="2" w:name="_Toc132881733"/>
+      <w:bookmarkStart w:id="4" w:name="_Toc132881733"/>
       <w:r>
         <w:rPr>
           <w:rFonts w:asciiTheme="minorHAnsi" w:hAnsiTheme="minorHAnsi" w:cstheme="minorHAnsi"/>
@@ -2185,7 +2244,7 @@
         </w:rPr>
         <w:t>SAS program name:</w:t>
       </w:r>
-      <w:bookmarkEnd w:id="2"/>
+      <w:bookmarkEnd w:id="4"/>
     </w:p>
     <w:p>
       <w:pPr>
@@ -2236,14 +2295,22 @@
           <w:rFonts w:asciiTheme="minorHAnsi" w:hAnsiTheme="minorHAnsi" w:cstheme="minorHAnsi"/>
         </w:rPr>
       </w:pPr>
-      <w:bookmarkStart w:id="3" w:name="_Toc132881734"/>
+      <w:bookmarkStart w:id="5" w:name="_Toc132881734"/>
+    </w:p>
+    <w:p>
+      <w:pPr>
+        <w:pStyle w:val="Heading3"/>
+        <w:rPr>
+          <w:rFonts w:asciiTheme="minorHAnsi" w:hAnsiTheme="minorHAnsi" w:cstheme="minorHAnsi"/>
+        </w:rPr>
+      </w:pPr>
       <w:r>
         <w:rPr>
           <w:rFonts w:asciiTheme="minorHAnsi" w:hAnsiTheme="minorHAnsi" w:cstheme="minorHAnsi"/>
         </w:rPr>
         <w:t>Input</w:t>
       </w:r>
-      <w:bookmarkEnd w:id="3"/>
+      <w:bookmarkEnd w:id="5"/>
       <w:r>
         <w:rPr>
           <w:rFonts w:asciiTheme="minorHAnsi" w:hAnsiTheme="minorHAnsi" w:cstheme="minorHAnsi"/>
@@ -2264,14 +2331,12 @@
         </w:rPr>
         <w:t xml:space="preserve">The input file is a SAS data set created from the raw cancer registry incidence files. The attached SAS program is an example </w:t>
       </w:r>
-      <w:proofErr w:type="gramStart"/>
       <w:r>
         <w:rPr>
           <w:rFonts w:asciiTheme="minorHAnsi" w:hAnsiTheme="minorHAnsi" w:cstheme="minorHAnsi"/>
         </w:rPr>
-        <w:t>for</w:t>
+        <w:t>of</w:t>
       </w:r>
-      <w:proofErr w:type="gramEnd"/>
       <w:r>
         <w:rPr>
           <w:rFonts w:asciiTheme="minorHAnsi" w:hAnsiTheme="minorHAnsi" w:cstheme="minorHAnsi"/>
@@ -2382,28 +2447,24 @@
         </w:rPr>
         <w:t xml:space="preserve">In the App, additional selection criteria are imposed, such as stage I-III, </w:t>
       </w:r>
-      <w:proofErr w:type="gramStart"/>
       <w:r>
         <w:rPr>
           <w:rFonts w:asciiTheme="minorHAnsi" w:hAnsiTheme="minorHAnsi" w:cstheme="minorHAnsi"/>
         </w:rPr>
-        <w:t>12 month</w:t>
+        <w:t>12-month</w:t>
       </w:r>
-      <w:proofErr w:type="gramEnd"/>
       <w:r>
         <w:rPr>
           <w:rFonts w:asciiTheme="minorHAnsi" w:hAnsiTheme="minorHAnsi" w:cstheme="minorHAnsi"/>
         </w:rPr>
         <w:t xml:space="preserve"> enrollment after cancer diagnosis, etc. </w:t>
       </w:r>
-      <w:proofErr w:type="gramStart"/>
       <w:r>
         <w:rPr>
           <w:rFonts w:asciiTheme="minorHAnsi" w:hAnsiTheme="minorHAnsi" w:cstheme="minorHAnsi"/>
         </w:rPr>
-        <w:t>User</w:t>
+        <w:t>Users</w:t>
       </w:r>
-      <w:proofErr w:type="gramEnd"/>
       <w:r>
         <w:rPr>
           <w:rFonts w:asciiTheme="minorHAnsi" w:hAnsiTheme="minorHAnsi" w:cstheme="minorHAnsi"/>
@@ -2436,14 +2497,22 @@
           <w:rFonts w:asciiTheme="minorHAnsi" w:hAnsiTheme="minorHAnsi" w:cstheme="minorHAnsi"/>
         </w:rPr>
       </w:pPr>
-      <w:bookmarkStart w:id="4" w:name="_Toc132881735"/>
+      <w:bookmarkStart w:id="6" w:name="_Toc132881735"/>
+    </w:p>
+    <w:p>
+      <w:pPr>
+        <w:pStyle w:val="Heading3"/>
+        <w:rPr>
+          <w:rFonts w:asciiTheme="minorHAnsi" w:hAnsiTheme="minorHAnsi" w:cstheme="minorHAnsi"/>
+        </w:rPr>
+      </w:pPr>
       <w:r>
         <w:rPr>
           <w:rFonts w:asciiTheme="minorHAnsi" w:hAnsiTheme="minorHAnsi" w:cstheme="minorHAnsi"/>
         </w:rPr>
         <w:t>Output variable list and variable names:</w:t>
       </w:r>
-      <w:bookmarkEnd w:id="4"/>
+      <w:bookmarkEnd w:id="6"/>
     </w:p>
     <w:p>
       <w:pPr>
@@ -3429,7 +3498,16 @@
                       <w:rFonts w:asciiTheme="minorHAnsi" w:hAnsiTheme="minorHAnsi" w:cstheme="minorHAnsi"/>
                       <w:color w:val="000000" w:themeColor="text1"/>
                     </w:rPr>
-                    <w:t xml:space="preserve">Sequence number 99 can be used if there is a malignant </w:t>
+                    <w:t xml:space="preserve">Sequence number 99 can be used if there is a </w:t>
+                  </w:r>
+                  <w:r>
+                    <w:rPr>
+                      <w:rStyle w:val="markedcontent"/>
+                      <w:rFonts w:asciiTheme="minorHAnsi" w:hAnsiTheme="minorHAnsi" w:cstheme="minorHAnsi"/>
+                      <w:color w:val="000000" w:themeColor="text1"/>
+                    </w:rPr>
+                    <w:lastRenderedPageBreak/>
+                    <w:t xml:space="preserve">malignant </w:t>
                   </w:r>
                   <w:proofErr w:type="gramStart"/>
                   <w:r>
@@ -3462,16 +3540,7 @@
                       <w:rFonts w:asciiTheme="minorHAnsi" w:hAnsiTheme="minorHAnsi" w:cstheme="minorHAnsi"/>
                       <w:color w:val="000000" w:themeColor="text1"/>
                     </w:rPr>
-                    <w:t xml:space="preserve">unknown. (If there is known to be more than one </w:t>
-                  </w:r>
-                  <w:r>
-                    <w:rPr>
-                      <w:rStyle w:val="markedcontent"/>
-                      <w:rFonts w:asciiTheme="minorHAnsi" w:hAnsiTheme="minorHAnsi" w:cstheme="minorHAnsi"/>
-                      <w:color w:val="000000" w:themeColor="text1"/>
-                    </w:rPr>
-                    <w:lastRenderedPageBreak/>
-                    <w:t>malignant tumor, then the tumors must be</w:t>
+                    <w:t>unknown. (If there is known to be more than one malignant tumor, then the tumors must be</w:t>
                   </w:r>
                   <w:r>
                     <w:rPr>
@@ -3823,15 +3892,13 @@
               </w:rPr>
               <w:t xml:space="preserve">Allowable </w:t>
             </w:r>
-            <w:proofErr w:type="spellStart"/>
-            <w:r>
-              <w:rPr>
-                <w:rFonts w:asciiTheme="minorHAnsi" w:hAnsiTheme="minorHAnsi" w:cstheme="minorHAnsi"/>
-                <w:color w:val="000000" w:themeColor="text1"/>
-              </w:rPr>
-              <w:t>Values:C</w:t>
-            </w:r>
-            <w:proofErr w:type="spellEnd"/>
+            <w:r>
+              <w:rPr>
+                <w:rFonts w:asciiTheme="minorHAnsi" w:hAnsiTheme="minorHAnsi" w:cstheme="minorHAnsi"/>
+                <w:color w:val="000000" w:themeColor="text1"/>
+              </w:rPr>
+              <w:t>Values: C</w:t>
+            </w:r>
             <w:r>
               <w:rPr>
                 <w:rFonts w:asciiTheme="minorHAnsi" w:hAnsiTheme="minorHAnsi" w:cstheme="minorHAnsi"/>
@@ -4021,7 +4088,25 @@
                       <w:bCs w:val="0"/>
                       <w:color w:val="000000" w:themeColor="text1"/>
                     </w:rPr>
-                    <w:t>:000-2</w:t>
+                    <w:t>:</w:t>
+                  </w:r>
+                  <w:r>
+                    <w:rPr>
+                      <w:rFonts w:asciiTheme="minorHAnsi" w:hAnsiTheme="minorHAnsi" w:cstheme="minorHAnsi"/>
+                      <w:b w:val="0"/>
+                      <w:bCs w:val="0"/>
+                      <w:color w:val="000000" w:themeColor="text1"/>
+                    </w:rPr>
+                    <w:t>1</w:t>
+                  </w:r>
+                  <w:r>
+                    <w:rPr>
+                      <w:rFonts w:asciiTheme="minorHAnsi" w:hAnsiTheme="minorHAnsi" w:cstheme="minorHAnsi"/>
+                      <w:b w:val="0"/>
+                      <w:bCs w:val="0"/>
+                      <w:color w:val="000000" w:themeColor="text1"/>
+                    </w:rPr>
+                    <w:t>00-2</w:t>
                   </w:r>
                   <w:r>
                     <w:rPr>
@@ -4366,12 +4451,16 @@
                     <w:spacing w:before="0" w:beforeAutospacing="0" w:after="0" w:afterAutospacing="0"/>
                     <w:rPr>
                       <w:rFonts w:asciiTheme="minorHAnsi" w:hAnsiTheme="minorHAnsi" w:cstheme="minorHAnsi"/>
-                      <w:color w:val="000000" w:themeColor="text1"/>
-                    </w:rPr>
-                  </w:pPr>
-                  <w:r>
-                    <w:rPr>
-                      <w:rFonts w:asciiTheme="minorHAnsi" w:hAnsiTheme="minorHAnsi" w:cstheme="minorHAnsi"/>
+                      <w:b w:val="0"/>
+                      <w:bCs w:val="0"/>
+                      <w:color w:val="000000" w:themeColor="text1"/>
+                    </w:rPr>
+                  </w:pPr>
+                  <w:r>
+                    <w:rPr>
+                      <w:rFonts w:asciiTheme="minorHAnsi" w:hAnsiTheme="minorHAnsi" w:cstheme="minorHAnsi"/>
+                      <w:b w:val="0"/>
+                      <w:bCs w:val="0"/>
                       <w:color w:val="000000" w:themeColor="text1"/>
                     </w:rPr>
                     <w:t>9</w:t>
@@ -4910,12 +4999,16 @@
                     <w:spacing w:before="0" w:beforeAutospacing="0" w:after="0" w:afterAutospacing="0"/>
                     <w:rPr>
                       <w:rFonts w:asciiTheme="minorHAnsi" w:hAnsiTheme="minorHAnsi" w:cstheme="minorHAnsi"/>
-                      <w:color w:val="000000" w:themeColor="text1"/>
-                    </w:rPr>
-                  </w:pPr>
-                  <w:r>
-                    <w:rPr>
-                      <w:rFonts w:asciiTheme="minorHAnsi" w:hAnsiTheme="minorHAnsi" w:cstheme="minorHAnsi"/>
+                      <w:b w:val="0"/>
+                      <w:bCs w:val="0"/>
+                      <w:color w:val="000000" w:themeColor="text1"/>
+                    </w:rPr>
+                  </w:pPr>
+                  <w:r>
+                    <w:rPr>
+                      <w:rFonts w:asciiTheme="minorHAnsi" w:hAnsiTheme="minorHAnsi" w:cstheme="minorHAnsi"/>
+                      <w:b w:val="0"/>
+                      <w:bCs w:val="0"/>
                       <w:color w:val="000000" w:themeColor="text1"/>
                     </w:rPr>
                     <w:t>9</w:t>
@@ -5317,6 +5410,7 @@
                       <w:bCs w:val="0"/>
                       <w:color w:val="000000" w:themeColor="text1"/>
                     </w:rPr>
+                    <w:lastRenderedPageBreak/>
                     <w:t>9</w:t>
                   </w:r>
                 </w:p>
@@ -6973,6 +7067,7 @@
                       <w:bCs w:val="0"/>
                       <w:color w:val="000000" w:themeColor="text1"/>
                     </w:rPr>
+                    <w:lastRenderedPageBreak/>
                     <w:t xml:space="preserve">6 </w:t>
                   </w:r>
                 </w:p>
@@ -7026,7 +7121,6 @@
                       <w:bCs w:val="0"/>
                       <w:color w:val="000000" w:themeColor="text1"/>
                     </w:rPr>
-                    <w:lastRenderedPageBreak/>
                     <w:t xml:space="preserve">7 </w:t>
                   </w:r>
                 </w:p>
@@ -8100,14 +8194,6 @@
               </w:rPr>
             </w:pPr>
           </w:p>
-          <w:p>
-            <w:pPr>
-              <w:rPr>
-                <w:rFonts w:asciiTheme="minorHAnsi" w:hAnsiTheme="minorHAnsi" w:cstheme="minorHAnsi"/>
-                <w:color w:val="000000" w:themeColor="text1"/>
-              </w:rPr>
-            </w:pPr>
-          </w:p>
         </w:tc>
       </w:tr>
       <w:tr>
@@ -9133,15 +9219,13 @@
                     </w:rPr>
                     <w:t xml:space="preserve">Chemotherapy was not administered.  It was recommended by the patient's </w:t>
                   </w:r>
-                  <w:proofErr w:type="gramStart"/>
-                  <w:r>
-                    <w:rPr>
-                      <w:rFonts w:asciiTheme="minorHAnsi" w:hAnsiTheme="minorHAnsi" w:cstheme="minorHAnsi"/>
-                      <w:color w:val="000000" w:themeColor="text1"/>
-                    </w:rPr>
-                    <w:t>physician, but</w:t>
-                  </w:r>
-                  <w:proofErr w:type="gramEnd"/>
+                  <w:r>
+                    <w:rPr>
+                      <w:rFonts w:asciiTheme="minorHAnsi" w:hAnsiTheme="minorHAnsi" w:cstheme="minorHAnsi"/>
+                      <w:color w:val="000000" w:themeColor="text1"/>
+                    </w:rPr>
+                    <w:t>physician but</w:t>
+                  </w:r>
                   <w:r>
                     <w:rPr>
                       <w:rFonts w:asciiTheme="minorHAnsi" w:hAnsiTheme="minorHAnsi" w:cstheme="minorHAnsi"/>
@@ -10234,37 +10318,19 @@
                     </w:rPr>
                     <w:t xml:space="preserve">Immunotherapy was not administered.  It was recommended by the patient's </w:t>
                   </w:r>
-                  <w:proofErr w:type="gramStart"/>
-                  <w:r>
-                    <w:rPr>
-                      <w:rFonts w:asciiTheme="minorHAnsi" w:hAnsiTheme="minorHAnsi" w:cstheme="minorHAnsi"/>
-                      <w:color w:val="000000" w:themeColor="text1"/>
-                    </w:rPr>
-                    <w:t>physician, but</w:t>
-                  </w:r>
-                  <w:proofErr w:type="gramEnd"/>
-                  <w:r>
-                    <w:rPr>
-                      <w:rFonts w:asciiTheme="minorHAnsi" w:hAnsiTheme="minorHAnsi" w:cstheme="minorHAnsi"/>
-                      <w:color w:val="000000" w:themeColor="text1"/>
-                    </w:rPr>
-                    <w:t xml:space="preserve"> was not administered as part of </w:t>
-                  </w:r>
-                  <w:proofErr w:type="gramStart"/>
-                  <w:r>
-                    <w:rPr>
-                      <w:rFonts w:asciiTheme="minorHAnsi" w:hAnsiTheme="minorHAnsi" w:cstheme="minorHAnsi"/>
-                      <w:color w:val="000000" w:themeColor="text1"/>
-                    </w:rPr>
-                    <w:t>first</w:t>
-                  </w:r>
-                  <w:proofErr w:type="gramEnd"/>
-                  <w:r>
-                    <w:rPr>
-                      <w:rFonts w:asciiTheme="minorHAnsi" w:hAnsiTheme="minorHAnsi" w:cstheme="minorHAnsi"/>
-                      <w:color w:val="000000" w:themeColor="text1"/>
-                    </w:rPr>
-                    <w:t xml:space="preserve"> course therapy.  No reason was stated in the patient record.</w:t>
+                  <w:r>
+                    <w:rPr>
+                      <w:rFonts w:asciiTheme="minorHAnsi" w:hAnsiTheme="minorHAnsi" w:cstheme="minorHAnsi"/>
+                      <w:color w:val="000000" w:themeColor="text1"/>
+                    </w:rPr>
+                    <w:t>physician but</w:t>
+                  </w:r>
+                  <w:r>
+                    <w:rPr>
+                      <w:rFonts w:asciiTheme="minorHAnsi" w:hAnsiTheme="minorHAnsi" w:cstheme="minorHAnsi"/>
+                      <w:color w:val="000000" w:themeColor="text1"/>
+                    </w:rPr>
+                    <w:t xml:space="preserve"> was not administered as part of first course therapy.  No reason was stated in the patient record.</w:t>
                   </w:r>
                 </w:p>
               </w:tc>
@@ -10806,15 +10872,13 @@
                     </w:rPr>
                     <w:t xml:space="preserve">Immunotherapy was not administered.  It was recommended by the patient's </w:t>
                   </w:r>
-                  <w:proofErr w:type="gramStart"/>
-                  <w:r>
-                    <w:rPr>
-                      <w:rFonts w:asciiTheme="minorHAnsi" w:hAnsiTheme="minorHAnsi" w:cstheme="minorHAnsi"/>
-                      <w:color w:val="000000" w:themeColor="text1"/>
-                    </w:rPr>
-                    <w:t>physician, but</w:t>
-                  </w:r>
-                  <w:proofErr w:type="gramEnd"/>
+                  <w:r>
+                    <w:rPr>
+                      <w:rFonts w:asciiTheme="minorHAnsi" w:hAnsiTheme="minorHAnsi" w:cstheme="minorHAnsi"/>
+                      <w:color w:val="000000" w:themeColor="text1"/>
+                    </w:rPr>
+                    <w:t>physician but</w:t>
+                  </w:r>
                   <w:r>
                     <w:rPr>
                       <w:rFonts w:asciiTheme="minorHAnsi" w:hAnsiTheme="minorHAnsi" w:cstheme="minorHAnsi"/>
@@ -10828,23 +10892,7 @@
                       <w:color w:val="000000" w:themeColor="text1"/>
                     </w:rPr>
                     <w:lastRenderedPageBreak/>
-                    <w:t xml:space="preserve">not administered as part of </w:t>
-                  </w:r>
-                  <w:proofErr w:type="gramStart"/>
-                  <w:r>
-                    <w:rPr>
-                      <w:rFonts w:asciiTheme="minorHAnsi" w:hAnsiTheme="minorHAnsi" w:cstheme="minorHAnsi"/>
-                      <w:color w:val="000000" w:themeColor="text1"/>
-                    </w:rPr>
-                    <w:t>first</w:t>
-                  </w:r>
-                  <w:proofErr w:type="gramEnd"/>
-                  <w:r>
-                    <w:rPr>
-                      <w:rFonts w:asciiTheme="minorHAnsi" w:hAnsiTheme="minorHAnsi" w:cstheme="minorHAnsi"/>
-                      <w:color w:val="000000" w:themeColor="text1"/>
-                    </w:rPr>
-                    <w:t xml:space="preserve"> course therapy.  No reason was stated in the patient record.</w:t>
+                    <w:t>not administered as part of first course therapy.  No reason was stated in the patient record.</w:t>
                   </w:r>
                 </w:p>
               </w:tc>
@@ -12755,17 +12803,8 @@
                       <w:rFonts w:asciiTheme="minorHAnsi" w:hAnsiTheme="minorHAnsi" w:cstheme="minorHAnsi"/>
                       <w:color w:val="000000" w:themeColor="text1"/>
                     </w:rPr>
-                    <w:t xml:space="preserve">Unknown if nodes are positive; not </w:t>
-                  </w:r>
-                  <w:proofErr w:type="gramStart"/>
-                  <w:r>
-                    <w:rPr>
-                      <w:rFonts w:asciiTheme="minorHAnsi" w:hAnsiTheme="minorHAnsi" w:cstheme="minorHAnsi"/>
-                      <w:color w:val="000000" w:themeColor="text1"/>
-                    </w:rPr>
-                    <w:t>applicable</w:t>
-                  </w:r>
-                  <w:proofErr w:type="gramEnd"/>
+                    <w:t>Unknown if nodes are positive; not applicable</w:t>
+                  </w:r>
                 </w:p>
                 <w:p>
                   <w:pPr>
@@ -14852,7 +14891,6 @@
               </w:rPr>
               <w:t xml:space="preserve">Other Cancer information (diagnosis date, sequence, and cancer site) </w:t>
             </w:r>
-            <w:proofErr w:type="gramStart"/>
             <w:r>
               <w:rPr>
                 <w:rFonts w:asciiTheme="minorHAnsi" w:hAnsiTheme="minorHAnsi" w:cstheme="minorHAnsi"/>
@@ -14861,9 +14899,8 @@
                 <w:color w:val="000000" w:themeColor="text1"/>
                 <w:shd w:val="clear" w:color="auto" w:fill="FFFFFF"/>
               </w:rPr>
-              <w:t>were</w:t>
-            </w:r>
-            <w:proofErr w:type="gramEnd"/>
+              <w:t>was</w:t>
+            </w:r>
             <w:r>
               <w:rPr>
                 <w:rFonts w:asciiTheme="minorHAnsi" w:hAnsiTheme="minorHAnsi" w:cstheme="minorHAnsi"/>
@@ -15802,7 +15839,7 @@
           <w:bCs/>
         </w:rPr>
       </w:pPr>
-      <w:bookmarkStart w:id="5" w:name="_Toc132881736"/>
+      <w:bookmarkStart w:id="7" w:name="_Toc132881736"/>
       <w:r>
         <w:rPr>
           <w:rFonts w:asciiTheme="minorHAnsi" w:hAnsiTheme="minorHAnsi" w:cstheme="minorHAnsi"/>
@@ -15812,7 +15849,7 @@
         <w:lastRenderedPageBreak/>
         <w:t>Medicare:</w:t>
       </w:r>
-      <w:bookmarkEnd w:id="5"/>
+      <w:bookmarkEnd w:id="7"/>
     </w:p>
     <w:p>
       <w:pPr>
@@ -15821,7 +15858,7 @@
           <w:rFonts w:asciiTheme="minorHAnsi" w:hAnsiTheme="minorHAnsi" w:cstheme="minorHAnsi"/>
         </w:rPr>
       </w:pPr>
-      <w:bookmarkStart w:id="6" w:name="_Toc132881737"/>
+      <w:bookmarkStart w:id="8" w:name="_Toc132881737"/>
       <w:r>
         <w:rPr>
           <w:rFonts w:asciiTheme="minorHAnsi" w:hAnsiTheme="minorHAnsi" w:cstheme="minorHAnsi"/>
@@ -15833,10 +15870,18 @@
       <w:r>
         <w:rPr>
           <w:rFonts w:asciiTheme="minorHAnsi" w:hAnsiTheme="minorHAnsi" w:cstheme="minorHAnsi"/>
+          <w:b/>
+          <w:bCs/>
+        </w:rPr>
+        <w:t xml:space="preserve"> file</w:t>
+      </w:r>
+      <w:r>
+        <w:rPr>
+          <w:rFonts w:asciiTheme="minorHAnsi" w:hAnsiTheme="minorHAnsi" w:cstheme="minorHAnsi"/>
         </w:rPr>
         <w:t>:</w:t>
       </w:r>
-      <w:bookmarkEnd w:id="6"/>
+      <w:bookmarkEnd w:id="8"/>
     </w:p>
     <w:p>
       <w:pPr>
@@ -15845,14 +15890,14 @@
           <w:rFonts w:asciiTheme="minorHAnsi" w:hAnsiTheme="minorHAnsi" w:cstheme="minorHAnsi"/>
         </w:rPr>
       </w:pPr>
-      <w:bookmarkStart w:id="7" w:name="_Toc132881738"/>
+      <w:bookmarkStart w:id="9" w:name="_Toc132881738"/>
       <w:r>
         <w:rPr>
           <w:rFonts w:asciiTheme="minorHAnsi" w:hAnsiTheme="minorHAnsi" w:cstheme="minorHAnsi"/>
         </w:rPr>
         <w:t>SAS program name</w:t>
       </w:r>
-      <w:bookmarkEnd w:id="7"/>
+      <w:bookmarkEnd w:id="9"/>
     </w:p>
     <w:p>
       <w:pPr>
@@ -15882,17 +15927,11 @@
           <w:rFonts w:asciiTheme="minorHAnsi" w:hAnsiTheme="minorHAnsi" w:cstheme="minorHAnsi"/>
         </w:rPr>
       </w:pPr>
-      <w:bookmarkStart w:id="8" w:name="_Toc132881739"/>
-      <w:r>
-        <w:rPr>
-          <w:rFonts w:asciiTheme="minorHAnsi" w:hAnsiTheme="minorHAnsi" w:cstheme="minorHAnsi"/>
-        </w:rPr>
-        <w:t>Input</w:t>
-      </w:r>
-      <w:bookmarkEnd w:id="8"/>
+      <w:bookmarkStart w:id="10" w:name="_Toc132881739"/>
     </w:p>
     <w:p>
       <w:pPr>
+        <w:pStyle w:val="Heading3"/>
         <w:rPr>
           <w:rFonts w:asciiTheme="minorHAnsi" w:hAnsiTheme="minorHAnsi" w:cstheme="minorHAnsi"/>
         </w:rPr>
@@ -15901,16 +15940,28 @@
         <w:rPr>
           <w:rFonts w:asciiTheme="minorHAnsi" w:hAnsiTheme="minorHAnsi" w:cstheme="minorHAnsi"/>
         </w:rPr>
+        <w:t>Input</w:t>
+      </w:r>
+      <w:bookmarkEnd w:id="10"/>
+    </w:p>
+    <w:p>
+      <w:pPr>
+        <w:rPr>
+          <w:rFonts w:asciiTheme="minorHAnsi" w:hAnsiTheme="minorHAnsi" w:cstheme="minorHAnsi"/>
+        </w:rPr>
+      </w:pPr>
+      <w:r>
+        <w:rPr>
+          <w:rFonts w:asciiTheme="minorHAnsi" w:hAnsiTheme="minorHAnsi" w:cstheme="minorHAnsi"/>
+        </w:rPr>
         <w:t xml:space="preserve">The input file is a SAS data file which </w:t>
       </w:r>
-      <w:proofErr w:type="gramStart"/>
       <w:r>
         <w:rPr>
           <w:rFonts w:asciiTheme="minorHAnsi" w:hAnsiTheme="minorHAnsi" w:cstheme="minorHAnsi"/>
         </w:rPr>
-        <w:t>generated</w:t>
+        <w:t>is generated</w:t>
       </w:r>
-      <w:proofErr w:type="gramEnd"/>
       <w:r>
         <w:rPr>
           <w:rFonts w:asciiTheme="minorHAnsi" w:hAnsiTheme="minorHAnsi" w:cstheme="minorHAnsi"/>
@@ -15923,19 +15974,29 @@
         </w:rPr>
         <w:t xml:space="preserve"> </w:t>
       </w:r>
-      <w:proofErr w:type="gramStart"/>
       <w:r>
         <w:rPr>
           <w:rFonts w:asciiTheme="minorHAnsi" w:hAnsiTheme="minorHAnsi" w:cstheme="minorHAnsi"/>
         </w:rPr>
-        <w:t>version</w:t>
+        <w:t>version of the</w:t>
       </w:r>
-      <w:proofErr w:type="gramEnd"/>
       <w:r>
         <w:rPr>
           <w:rFonts w:asciiTheme="minorHAnsi" w:hAnsiTheme="minorHAnsi" w:cstheme="minorHAnsi"/>
         </w:rPr>
-        <w:t xml:space="preserve"> Medicare enrollment file, contains the patient ID and monthly enrollment index</w:t>
+        <w:t xml:space="preserve"> Medicare enrollment file, </w:t>
+      </w:r>
+      <w:r>
+        <w:rPr>
+          <w:rFonts w:asciiTheme="minorHAnsi" w:hAnsiTheme="minorHAnsi" w:cstheme="minorHAnsi"/>
+        </w:rPr>
+        <w:t>containing</w:t>
+      </w:r>
+      <w:r>
+        <w:rPr>
+          <w:rFonts w:asciiTheme="minorHAnsi" w:hAnsiTheme="minorHAnsi" w:cstheme="minorHAnsi"/>
+        </w:rPr>
+        <w:t xml:space="preserve"> the patient ID and monthly enrollment index</w:t>
       </w:r>
       <w:r>
         <w:rPr>
@@ -15963,7 +16024,7 @@
           <w:rFonts w:asciiTheme="minorHAnsi" w:hAnsiTheme="minorHAnsi" w:cstheme="minorHAnsi"/>
         </w:rPr>
       </w:pPr>
-      <w:hyperlink r:id="rId6" w:history="1">
+      <w:hyperlink r:id="rId10" w:history="1">
         <w:r>
           <w:rPr>
             <w:rStyle w:val="Hyperlink"/>
@@ -15972,7 +16033,7 @@
           <w:t>https://healthcaredelivery.cancer.gov/seermedicare/medicare/enroll.html</w:t>
         </w:r>
       </w:hyperlink>
-      <w:bookmarkStart w:id="9" w:name="_Toc132881740"/>
+      <w:bookmarkStart w:id="11" w:name="_Toc132881740"/>
     </w:p>
     <w:p>
       <w:pPr>
@@ -16006,14 +16067,12 @@
         </w:rPr>
         <w:t xml:space="preserve">’ to link with incidence cross work </w:t>
       </w:r>
-      <w:proofErr w:type="gramStart"/>
       <w:r>
         <w:rPr>
           <w:rFonts w:asciiTheme="minorHAnsi" w:hAnsiTheme="minorHAnsi" w:cstheme="minorHAnsi"/>
         </w:rPr>
-        <w:t>file</w:t>
+        <w:t>file.</w:t>
       </w:r>
-      <w:proofErr w:type="gramEnd"/>
     </w:p>
     <w:p>
       <w:pPr>
@@ -16022,13 +16081,21 @@
           <w:rFonts w:asciiTheme="minorHAnsi" w:hAnsiTheme="minorHAnsi" w:cstheme="minorHAnsi"/>
         </w:rPr>
       </w:pPr>
+    </w:p>
+    <w:p>
+      <w:pPr>
+        <w:pStyle w:val="Heading3"/>
+        <w:rPr>
+          <w:rFonts w:asciiTheme="minorHAnsi" w:hAnsiTheme="minorHAnsi" w:cstheme="minorHAnsi"/>
+        </w:rPr>
+      </w:pPr>
       <w:r>
         <w:rPr>
           <w:rFonts w:asciiTheme="minorHAnsi" w:hAnsiTheme="minorHAnsi" w:cstheme="minorHAnsi"/>
         </w:rPr>
         <w:t>Output</w:t>
       </w:r>
-      <w:bookmarkEnd w:id="9"/>
+      <w:bookmarkEnd w:id="11"/>
     </w:p>
     <w:tbl>
       <w:tblPr>
@@ -16539,16 +16606,8 @@
               <w:rPr>
                 <w:rFonts w:asciiTheme="minorHAnsi" w:hAnsiTheme="minorHAnsi" w:cstheme="minorHAnsi"/>
               </w:rPr>
-              <w:t xml:space="preserve">Indicates entitlement for each month from </w:t>
-            </w:r>
-            <w:proofErr w:type="gramStart"/>
-            <w:r>
-              <w:rPr>
-                <w:rFonts w:asciiTheme="minorHAnsi" w:hAnsiTheme="minorHAnsi" w:cstheme="minorHAnsi"/>
-              </w:rPr>
-              <w:t>1/1991</w:t>
-            </w:r>
-            <w:proofErr w:type="gramEnd"/>
+              <w:t>Indicates entitlement for each month from 1/1991</w:t>
+            </w:r>
           </w:p>
           <w:p>
             <w:pPr>
@@ -16919,6 +16978,7 @@
                       <w:bCs w:val="0"/>
                       <w:color w:val="000000" w:themeColor="text1"/>
                     </w:rPr>
+                    <w:lastRenderedPageBreak/>
                     <w:t>B</w:t>
                   </w:r>
                 </w:p>
@@ -17024,7 +17084,7 @@
           <w:rFonts w:asciiTheme="minorHAnsi" w:hAnsiTheme="minorHAnsi" w:cstheme="minorHAnsi"/>
         </w:rPr>
       </w:pPr>
-      <w:bookmarkStart w:id="10" w:name="_Toc132881741"/>
+      <w:bookmarkStart w:id="12" w:name="_Toc132881741"/>
     </w:p>
     <w:p>
       <w:pPr>
@@ -17051,7 +17111,15 @@
         </w:rPr>
         <w:t>Claims</w:t>
       </w:r>
-      <w:bookmarkEnd w:id="10"/>
+      <w:bookmarkEnd w:id="12"/>
+      <w:r>
+        <w:rPr>
+          <w:rFonts w:asciiTheme="minorHAnsi" w:hAnsiTheme="minorHAnsi" w:cstheme="minorHAnsi"/>
+          <w:b/>
+          <w:bCs/>
+        </w:rPr>
+        <w:t xml:space="preserve"> File</w:t>
+      </w:r>
     </w:p>
     <w:p>
       <w:pPr>
@@ -17060,14 +17128,14 @@
           <w:rFonts w:asciiTheme="minorHAnsi" w:hAnsiTheme="minorHAnsi" w:cstheme="minorHAnsi"/>
         </w:rPr>
       </w:pPr>
-      <w:bookmarkStart w:id="11" w:name="_Toc132881742"/>
+      <w:bookmarkStart w:id="13" w:name="_Toc132881742"/>
       <w:r>
         <w:rPr>
           <w:rFonts w:asciiTheme="minorHAnsi" w:hAnsiTheme="minorHAnsi" w:cstheme="minorHAnsi"/>
         </w:rPr>
         <w:t>SAS program name</w:t>
       </w:r>
-      <w:bookmarkEnd w:id="11"/>
+      <w:bookmarkEnd w:id="13"/>
     </w:p>
     <w:p>
       <w:pPr>
@@ -17121,17 +17189,25 @@
           <w:rFonts w:asciiTheme="minorHAnsi" w:hAnsiTheme="minorHAnsi" w:cstheme="minorHAnsi"/>
         </w:rPr>
       </w:pPr>
-      <w:bookmarkStart w:id="12" w:name="_Toc132881743"/>
-      <w:r>
-        <w:rPr>
-          <w:rFonts w:asciiTheme="minorHAnsi" w:hAnsiTheme="minorHAnsi" w:cstheme="minorHAnsi"/>
-        </w:rPr>
-        <w:t>Input</w:t>
-      </w:r>
-      <w:bookmarkEnd w:id="12"/>
+      <w:bookmarkStart w:id="14" w:name="_Toc132881743"/>
     </w:p>
     <w:p>
       <w:pPr>
+        <w:pStyle w:val="Heading3"/>
+        <w:rPr>
+          <w:rFonts w:asciiTheme="minorHAnsi" w:hAnsiTheme="minorHAnsi" w:cstheme="minorHAnsi"/>
+        </w:rPr>
+      </w:pPr>
+      <w:r>
+        <w:rPr>
+          <w:rFonts w:asciiTheme="minorHAnsi" w:hAnsiTheme="minorHAnsi" w:cstheme="minorHAnsi"/>
+        </w:rPr>
+        <w:t>Input</w:t>
+      </w:r>
+      <w:bookmarkEnd w:id="14"/>
+    </w:p>
+    <w:p>
+      <w:pPr>
         <w:rPr>
           <w:rFonts w:asciiTheme="minorHAnsi" w:hAnsiTheme="minorHAnsi" w:cstheme="minorHAnsi"/>
         </w:rPr>
@@ -17160,14 +17236,12 @@
         </w:rPr>
         <w:t xml:space="preserve">Medicare data with years of claims </w:t>
       </w:r>
-      <w:proofErr w:type="gramStart"/>
       <w:r>
         <w:rPr>
           <w:rFonts w:asciiTheme="minorHAnsi" w:hAnsiTheme="minorHAnsi" w:cstheme="minorHAnsi"/>
         </w:rPr>
-        <w:t>concatenated</w:t>
+        <w:t>concatenated.</w:t>
       </w:r>
-      <w:proofErr w:type="gramEnd"/>
     </w:p>
     <w:p>
       <w:pPr>
@@ -17179,21 +17253,7 @@
         <w:rPr>
           <w:rFonts w:asciiTheme="minorHAnsi" w:hAnsiTheme="minorHAnsi" w:cstheme="minorHAnsi"/>
         </w:rPr>
-        <w:t xml:space="preserve">DME, MEDPAR, NCH, OUTPAT, PDE files between </w:t>
-      </w:r>
-      <w:proofErr w:type="gramStart"/>
-      <w:r>
-        <w:rPr>
-          <w:rFonts w:asciiTheme="minorHAnsi" w:hAnsiTheme="minorHAnsi" w:cstheme="minorHAnsi"/>
-        </w:rPr>
-        <w:t>years</w:t>
-      </w:r>
-      <w:proofErr w:type="gramEnd"/>
-      <w:r>
-        <w:rPr>
-          <w:rFonts w:asciiTheme="minorHAnsi" w:hAnsiTheme="minorHAnsi" w:cstheme="minorHAnsi"/>
-        </w:rPr>
-        <w:t xml:space="preserve"> 1999-2016.</w:t>
+        <w:t>DME, MEDPAR, NCH, OUTPAT, PDE files between years 1999-2016.</w:t>
       </w:r>
     </w:p>
     <w:p>
@@ -17310,14 +17370,22 @@
           <w:rFonts w:asciiTheme="minorHAnsi" w:hAnsiTheme="minorHAnsi" w:cstheme="minorHAnsi"/>
         </w:rPr>
       </w:pPr>
-      <w:bookmarkStart w:id="13" w:name="_Toc132881744"/>
+      <w:bookmarkStart w:id="15" w:name="_Toc132881744"/>
+    </w:p>
+    <w:p>
+      <w:pPr>
+        <w:pStyle w:val="Heading3"/>
+        <w:rPr>
+          <w:rFonts w:asciiTheme="minorHAnsi" w:hAnsiTheme="minorHAnsi" w:cstheme="minorHAnsi"/>
+        </w:rPr>
+      </w:pPr>
       <w:r>
         <w:rPr>
           <w:rFonts w:asciiTheme="minorHAnsi" w:hAnsiTheme="minorHAnsi" w:cstheme="minorHAnsi"/>
         </w:rPr>
         <w:t>Output</w:t>
       </w:r>
-      <w:bookmarkEnd w:id="13"/>
+      <w:bookmarkEnd w:id="15"/>
     </w:p>
     <w:p>
       <w:pPr>
@@ -17333,14 +17401,12 @@
         </w:rPr>
         <w:t xml:space="preserve">Outputs include ID to link across incidence file and claims files, claims dates, and </w:t>
       </w:r>
-      <w:proofErr w:type="gramStart"/>
       <w:r>
         <w:rPr>
           <w:rFonts w:asciiTheme="minorHAnsi" w:hAnsiTheme="minorHAnsi" w:cstheme="minorHAnsi"/>
         </w:rPr>
-        <w:t>codes</w:t>
+        <w:t>codes.</w:t>
       </w:r>
-      <w:proofErr w:type="gramEnd"/>
       <w:r>
         <w:rPr>
           <w:rFonts w:asciiTheme="minorHAnsi" w:hAnsiTheme="minorHAnsi" w:cstheme="minorHAnsi"/>
@@ -18128,45 +18194,55 @@
               </w:rPr>
               <w:t xml:space="preserve">National Drug </w:t>
             </w:r>
+            <w:r>
+              <w:rPr>
+                <w:rFonts w:asciiTheme="minorHAnsi" w:hAnsiTheme="minorHAnsi" w:cstheme="minorHAnsi"/>
+              </w:rPr>
+              <w:t>Code (</w:t>
+            </w:r>
+            <w:r>
+              <w:rPr>
+                <w:rFonts w:asciiTheme="minorHAnsi" w:hAnsiTheme="minorHAnsi" w:cstheme="minorHAnsi"/>
+              </w:rPr>
+              <w:t>NDC)</w:t>
+            </w:r>
+            <w:r>
+              <w:rPr>
+                <w:rFonts w:asciiTheme="minorHAnsi" w:hAnsiTheme="minorHAnsi" w:cstheme="minorHAnsi"/>
+              </w:rPr>
+              <w:t xml:space="preserve"> code. A</w:t>
+            </w:r>
+            <w:r>
+              <w:rPr>
+                <w:rFonts w:asciiTheme="minorHAnsi" w:hAnsiTheme="minorHAnsi" w:cstheme="minorHAnsi"/>
+              </w:rPr>
+              <w:t xml:space="preserve"> </w:t>
+            </w:r>
+            <w:r>
+              <w:rPr>
+                <w:rFonts w:asciiTheme="minorHAnsi" w:hAnsiTheme="minorHAnsi" w:cstheme="minorHAnsi"/>
+              </w:rPr>
+              <w:t>5-byte</w:t>
+            </w:r>
+            <w:r>
+              <w:rPr>
+                <w:rFonts w:asciiTheme="minorHAnsi" w:hAnsiTheme="minorHAnsi" w:cstheme="minorHAnsi"/>
+              </w:rPr>
+              <w:t xml:space="preserve"> numeric labeler code, </w:t>
+            </w:r>
             <w:proofErr w:type="gramStart"/>
             <w:r>
               <w:rPr>
                 <w:rFonts w:asciiTheme="minorHAnsi" w:hAnsiTheme="minorHAnsi" w:cstheme="minorHAnsi"/>
               </w:rPr>
-              <w:t>Code(</w:t>
+              <w:t>4 byte</w:t>
             </w:r>
             <w:proofErr w:type="gramEnd"/>
             <w:r>
               <w:rPr>
                 <w:rFonts w:asciiTheme="minorHAnsi" w:hAnsiTheme="minorHAnsi" w:cstheme="minorHAnsi"/>
               </w:rPr>
-              <w:t>NDC)</w:t>
-            </w:r>
-            <w:r>
-              <w:rPr>
-                <w:rFonts w:asciiTheme="minorHAnsi" w:hAnsiTheme="minorHAnsi" w:cstheme="minorHAnsi"/>
-              </w:rPr>
-              <w:t xml:space="preserve"> code. A</w:t>
-            </w:r>
-            <w:r>
-              <w:rPr>
-                <w:rFonts w:asciiTheme="minorHAnsi" w:hAnsiTheme="minorHAnsi" w:cstheme="minorHAnsi"/>
-              </w:rPr>
-              <w:t xml:space="preserve"> </w:t>
-            </w:r>
-            <w:proofErr w:type="gramStart"/>
-            <w:r>
-              <w:rPr>
-                <w:rFonts w:asciiTheme="minorHAnsi" w:hAnsiTheme="minorHAnsi" w:cstheme="minorHAnsi"/>
-              </w:rPr>
-              <w:t>5 byte</w:t>
-            </w:r>
-            <w:proofErr w:type="gramEnd"/>
-            <w:r>
-              <w:rPr>
-                <w:rFonts w:asciiTheme="minorHAnsi" w:hAnsiTheme="minorHAnsi" w:cstheme="minorHAnsi"/>
-              </w:rPr>
-              <w:t xml:space="preserve"> numeric labeler code, 4 byte numeric product code and a 2 byte numeric package code. </w:t>
+              <w:t xml:space="preserve"> numeric product code and a 2 byte numeric package code. </w:t>
             </w:r>
           </w:p>
         </w:tc>
@@ -18311,24 +18387,61 @@
     </w:p>
     <w:p>
       <w:pPr>
-        <w:pStyle w:val="Heading1"/>
-        <w:rPr>
-          <w:rFonts w:asciiTheme="minorHAnsi" w:hAnsiTheme="minorHAnsi" w:cstheme="minorHAnsi"/>
+        <w:spacing w:after="160" w:line="259" w:lineRule="auto"/>
+        <w:rPr>
+          <w:rFonts w:asciiTheme="minorHAnsi" w:eastAsiaTheme="majorEastAsia" w:hAnsiTheme="minorHAnsi" w:cstheme="minorHAnsi"/>
           <w:b/>
           <w:bCs/>
+          <w:color w:val="2F5496" w:themeColor="accent1" w:themeShade="BF"/>
+          <w:sz w:val="32"/>
+          <w:szCs w:val="32"/>
         </w:rPr>
       </w:pPr>
-      <w:bookmarkStart w:id="14" w:name="_Toc132881746"/>
+      <w:bookmarkStart w:id="16" w:name="_Toc132881746"/>
       <w:r>
         <w:rPr>
           <w:rFonts w:asciiTheme="minorHAnsi" w:hAnsiTheme="minorHAnsi" w:cstheme="minorHAnsi"/>
           <w:b/>
           <w:bCs/>
         </w:rPr>
+        <w:br w:type="page"/>
+      </w:r>
+    </w:p>
+    <w:p>
+      <w:pPr>
+        <w:pStyle w:val="Heading1"/>
+        <w:rPr>
+          <w:rFonts w:asciiTheme="minorHAnsi" w:hAnsiTheme="minorHAnsi" w:cstheme="minorHAnsi"/>
+          <w:b/>
+          <w:bCs/>
+        </w:rPr>
+      </w:pPr>
+      <w:r>
+        <w:rPr>
+          <w:rFonts w:asciiTheme="minorHAnsi" w:hAnsiTheme="minorHAnsi" w:cstheme="minorHAnsi"/>
+          <w:b/>
+          <w:bCs/>
+        </w:rPr>
         <w:lastRenderedPageBreak/>
-        <w:t>Medicaid:</w:t>
+        <w:t>Medicaid</w:t>
       </w:r>
-      <w:bookmarkEnd w:id="14"/>
+      <w:r>
+        <w:rPr>
+          <w:rFonts w:asciiTheme="minorHAnsi" w:hAnsiTheme="minorHAnsi" w:cstheme="minorHAnsi"/>
+          <w:b/>
+          <w:bCs/>
+        </w:rPr>
+        <w:t>/Other Claims Sources</w:t>
+      </w:r>
+      <w:r>
+        <w:rPr>
+          <w:rFonts w:asciiTheme="minorHAnsi" w:hAnsiTheme="minorHAnsi" w:cstheme="minorHAnsi"/>
+          <w:b/>
+          <w:bCs/>
+        </w:rPr>
+        <w:t>:</w:t>
+      </w:r>
+      <w:bookmarkEnd w:id="16"/>
       <w:r>
         <w:rPr>
           <w:rFonts w:asciiTheme="minorHAnsi" w:hAnsiTheme="minorHAnsi" w:cstheme="minorHAnsi"/>
@@ -18340,7 +18453,6 @@
     </w:p>
     <w:p>
       <w:pPr>
-        <w:spacing w:line="360" w:lineRule="auto"/>
         <w:contextualSpacing/>
         <w:rPr>
           <w:rFonts w:asciiTheme="minorHAnsi" w:hAnsiTheme="minorHAnsi" w:cstheme="minorHAnsi"/>
@@ -18352,28 +18464,36 @@
         </w:rPr>
         <w:t xml:space="preserve">Medicare claims data can be considered as </w:t>
       </w:r>
-      <w:proofErr w:type="gramStart"/>
       <w:r>
         <w:rPr>
           <w:rFonts w:asciiTheme="minorHAnsi" w:hAnsiTheme="minorHAnsi" w:cstheme="minorHAnsi"/>
         </w:rPr>
-        <w:t>a customized</w:t>
+        <w:t>customized</w:t>
       </w:r>
-      <w:proofErr w:type="gramEnd"/>
       <w:r>
         <w:rPr>
           <w:rFonts w:asciiTheme="minorHAnsi" w:hAnsiTheme="minorHAnsi" w:cstheme="minorHAnsi"/>
         </w:rPr>
-        <w:t xml:space="preserve"> claims data based on individual claims source, not necessarily limited to Medicaid data. The program here is only an </w:t>
+        <w:t xml:space="preserve"> claims data based on individual claims </w:t>
       </w:r>
-      <w:proofErr w:type="gramStart"/>
       <w:r>
         <w:rPr>
           <w:rFonts w:asciiTheme="minorHAnsi" w:hAnsiTheme="minorHAnsi" w:cstheme="minorHAnsi"/>
         </w:rPr>
-        <w:t>example</w:t>
+        <w:t>sources</w:t>
       </w:r>
-      <w:proofErr w:type="gramEnd"/>
+      <w:r>
+        <w:rPr>
+          <w:rFonts w:asciiTheme="minorHAnsi" w:hAnsiTheme="minorHAnsi" w:cstheme="minorHAnsi"/>
+        </w:rPr>
+        <w:t xml:space="preserve">, not necessarily limited to Medicaid data. The program here is only an </w:t>
+      </w:r>
+      <w:r>
+        <w:rPr>
+          <w:rFonts w:asciiTheme="minorHAnsi" w:hAnsiTheme="minorHAnsi" w:cstheme="minorHAnsi"/>
+        </w:rPr>
+        <w:t>example of</w:t>
+      </w:r>
       <w:r>
         <w:rPr>
           <w:rFonts w:asciiTheme="minorHAnsi" w:hAnsiTheme="minorHAnsi" w:cstheme="minorHAnsi"/>
@@ -18390,16 +18510,42 @@
           <w:bCs/>
         </w:rPr>
       </w:pPr>
-      <w:bookmarkStart w:id="15" w:name="_Toc132881747"/>
-      <w:r>
+      <w:bookmarkStart w:id="17" w:name="_Toc132881747"/>
+    </w:p>
+    <w:p>
+      <w:pPr>
+        <w:pStyle w:val="Heading2"/>
         <w:rPr>
           <w:rFonts w:asciiTheme="minorHAnsi" w:hAnsiTheme="minorHAnsi" w:cstheme="minorHAnsi"/>
           <w:b/>
           <w:bCs/>
         </w:rPr>
-        <w:t>Enrolls:</w:t>
+      </w:pPr>
+      <w:r>
+        <w:rPr>
+          <w:rFonts w:asciiTheme="minorHAnsi" w:hAnsiTheme="minorHAnsi" w:cstheme="minorHAnsi"/>
+          <w:b/>
+          <w:bCs/>
+        </w:rPr>
+        <w:t>Enrollment</w:t>
       </w:r>
-      <w:bookmarkEnd w:id="15"/>
+      <w:r>
+        <w:rPr>
+          <w:rFonts w:asciiTheme="minorHAnsi" w:hAnsiTheme="minorHAnsi" w:cstheme="minorHAnsi"/>
+          <w:b/>
+          <w:bCs/>
+        </w:rPr>
+        <w:t xml:space="preserve"> file</w:t>
+      </w:r>
+      <w:r>
+        <w:rPr>
+          <w:rFonts w:asciiTheme="minorHAnsi" w:hAnsiTheme="minorHAnsi" w:cstheme="minorHAnsi"/>
+          <w:b/>
+          <w:bCs/>
+        </w:rPr>
+        <w:t>:</w:t>
+      </w:r>
+      <w:bookmarkEnd w:id="17"/>
     </w:p>
     <w:p>
       <w:pPr>
@@ -18408,14 +18554,14 @@
           <w:rFonts w:asciiTheme="minorHAnsi" w:hAnsiTheme="minorHAnsi" w:cstheme="minorHAnsi"/>
         </w:rPr>
       </w:pPr>
-      <w:bookmarkStart w:id="16" w:name="_Toc132881748"/>
+      <w:bookmarkStart w:id="18" w:name="_Toc132881748"/>
       <w:r>
         <w:rPr>
           <w:rFonts w:asciiTheme="minorHAnsi" w:hAnsiTheme="minorHAnsi" w:cstheme="minorHAnsi"/>
         </w:rPr>
         <w:t>SAS program name</w:t>
       </w:r>
-      <w:bookmarkEnd w:id="16"/>
+      <w:bookmarkEnd w:id="18"/>
     </w:p>
     <w:p>
       <w:pPr>
@@ -18459,17 +18605,11 @@
           <w:rFonts w:asciiTheme="minorHAnsi" w:hAnsiTheme="minorHAnsi" w:cstheme="minorHAnsi"/>
         </w:rPr>
       </w:pPr>
-      <w:bookmarkStart w:id="17" w:name="_Toc132881749"/>
-      <w:r>
-        <w:rPr>
-          <w:rFonts w:asciiTheme="minorHAnsi" w:hAnsiTheme="minorHAnsi" w:cstheme="minorHAnsi"/>
-        </w:rPr>
-        <w:t>Input</w:t>
-      </w:r>
-      <w:bookmarkEnd w:id="17"/>
+      <w:bookmarkStart w:id="19" w:name="_Toc132881749"/>
     </w:p>
     <w:p>
       <w:pPr>
+        <w:pStyle w:val="Heading3"/>
         <w:rPr>
           <w:rFonts w:asciiTheme="minorHAnsi" w:hAnsiTheme="minorHAnsi" w:cstheme="minorHAnsi"/>
         </w:rPr>
@@ -18478,17 +18618,29 @@
         <w:rPr>
           <w:rFonts w:asciiTheme="minorHAnsi" w:hAnsiTheme="minorHAnsi" w:cstheme="minorHAnsi"/>
         </w:rPr>
+        <w:t>Input</w:t>
+      </w:r>
+      <w:bookmarkEnd w:id="19"/>
+    </w:p>
+    <w:p>
+      <w:pPr>
+        <w:rPr>
+          <w:rFonts w:asciiTheme="minorHAnsi" w:hAnsiTheme="minorHAnsi" w:cstheme="minorHAnsi"/>
+        </w:rPr>
+      </w:pPr>
+      <w:r>
+        <w:rPr>
+          <w:rFonts w:asciiTheme="minorHAnsi" w:hAnsiTheme="minorHAnsi" w:cstheme="minorHAnsi"/>
+        </w:rPr>
         <w:t xml:space="preserve">Medicaid patient level enrollment status contains the patient ID and monthly enrollment </w:t>
       </w:r>
-      <w:proofErr w:type="gramStart"/>
+      <w:bookmarkStart w:id="20" w:name="_Toc132881750"/>
       <w:r>
         <w:rPr>
           <w:rFonts w:asciiTheme="minorHAnsi" w:hAnsiTheme="minorHAnsi" w:cstheme="minorHAnsi"/>
         </w:rPr>
-        <w:t>index</w:t>
+        <w:t>index.</w:t>
       </w:r>
-      <w:bookmarkStart w:id="18" w:name="_Toc132881750"/>
-      <w:proofErr w:type="gramEnd"/>
     </w:p>
     <w:p>
       <w:pPr>
@@ -18522,14 +18674,12 @@
         </w:rPr>
         <w:t xml:space="preserve"> to link with incidence cross work </w:t>
       </w:r>
-      <w:proofErr w:type="gramStart"/>
       <w:r>
         <w:rPr>
           <w:rFonts w:asciiTheme="minorHAnsi" w:hAnsiTheme="minorHAnsi" w:cstheme="minorHAnsi"/>
         </w:rPr>
-        <w:t>file</w:t>
+        <w:t>file.</w:t>
       </w:r>
-      <w:proofErr w:type="gramEnd"/>
     </w:p>
     <w:p>
       <w:pPr>
@@ -18557,14 +18707,12 @@
         </w:rPr>
         <w:t xml:space="preserve">’ to link with Claims </w:t>
       </w:r>
-      <w:proofErr w:type="gramStart"/>
       <w:r>
         <w:rPr>
           <w:rFonts w:asciiTheme="minorHAnsi" w:hAnsiTheme="minorHAnsi" w:cstheme="minorHAnsi"/>
         </w:rPr>
-        <w:t>file</w:t>
+        <w:t>file.</w:t>
       </w:r>
-      <w:proofErr w:type="gramEnd"/>
     </w:p>
     <w:p>
       <w:pPr>
@@ -18573,13 +18721,21 @@
           <w:rFonts w:asciiTheme="minorHAnsi" w:hAnsiTheme="minorHAnsi" w:cstheme="minorHAnsi"/>
         </w:rPr>
       </w:pPr>
+    </w:p>
+    <w:p>
+      <w:pPr>
+        <w:pStyle w:val="Heading3"/>
+        <w:rPr>
+          <w:rFonts w:asciiTheme="minorHAnsi" w:hAnsiTheme="minorHAnsi" w:cstheme="minorHAnsi"/>
+        </w:rPr>
+      </w:pPr>
       <w:r>
         <w:rPr>
           <w:rFonts w:asciiTheme="minorHAnsi" w:hAnsiTheme="minorHAnsi" w:cstheme="minorHAnsi"/>
         </w:rPr>
         <w:t>Output</w:t>
       </w:r>
-      <w:bookmarkEnd w:id="18"/>
+      <w:bookmarkEnd w:id="20"/>
     </w:p>
     <w:tbl>
       <w:tblPr>
@@ -19090,16 +19246,32 @@
           <w:bCs/>
         </w:rPr>
       </w:pPr>
-      <w:bookmarkStart w:id="19" w:name="_Toc132881751"/>
+      <w:bookmarkStart w:id="21" w:name="_Toc132881751"/>
       <w:r>
         <w:rPr>
           <w:rFonts w:asciiTheme="minorHAnsi" w:hAnsiTheme="minorHAnsi" w:cstheme="minorHAnsi"/>
           <w:b/>
           <w:bCs/>
         </w:rPr>
-        <w:t>Claims:</w:t>
+        <w:t>Claims</w:t>
       </w:r>
-      <w:bookmarkEnd w:id="19"/>
+      <w:r>
+        <w:rPr>
+          <w:rFonts w:asciiTheme="minorHAnsi" w:hAnsiTheme="minorHAnsi" w:cstheme="minorHAnsi"/>
+          <w:b/>
+          <w:bCs/>
+        </w:rPr>
+        <w:t xml:space="preserve"> Files</w:t>
+      </w:r>
+      <w:r>
+        <w:rPr>
+          <w:rFonts w:asciiTheme="minorHAnsi" w:hAnsiTheme="minorHAnsi" w:cstheme="minorHAnsi"/>
+          <w:b/>
+          <w:bCs/>
+        </w:rPr>
+        <w:t>:</w:t>
+      </w:r>
+      <w:bookmarkEnd w:id="21"/>
     </w:p>
     <w:p>
       <w:pPr>
@@ -19108,14 +19280,14 @@
           <w:rFonts w:asciiTheme="minorHAnsi" w:hAnsiTheme="minorHAnsi" w:cstheme="minorHAnsi"/>
         </w:rPr>
       </w:pPr>
-      <w:bookmarkStart w:id="20" w:name="_Toc132881752"/>
+      <w:bookmarkStart w:id="22" w:name="_Toc132881752"/>
       <w:r>
         <w:rPr>
           <w:rFonts w:asciiTheme="minorHAnsi" w:hAnsiTheme="minorHAnsi" w:cstheme="minorHAnsi"/>
         </w:rPr>
         <w:t>SAS program name</w:t>
       </w:r>
-      <w:bookmarkEnd w:id="20"/>
+      <w:bookmarkEnd w:id="22"/>
     </w:p>
     <w:p>
       <w:pPr>
@@ -19127,21 +19299,19 @@
         <w:rPr>
           <w:rFonts w:asciiTheme="minorHAnsi" w:hAnsiTheme="minorHAnsi" w:cstheme="minorHAnsi"/>
         </w:rPr>
-        <w:t xml:space="preserve">Read, Link and Output Medicaid </w:t>
+        <w:t>Read, Link and Output Medicaid Cl</w:t>
       </w:r>
-      <w:proofErr w:type="spellStart"/>
       <w:r>
         <w:rPr>
           <w:rFonts w:asciiTheme="minorHAnsi" w:hAnsiTheme="minorHAnsi" w:cstheme="minorHAnsi"/>
         </w:rPr>
-        <w:t>Cliams</w:t>
+        <w:t>ai</w:t>
       </w:r>
-      <w:proofErr w:type="spellEnd"/>
       <w:r>
         <w:rPr>
           <w:rFonts w:asciiTheme="minorHAnsi" w:hAnsiTheme="minorHAnsi" w:cstheme="minorHAnsi"/>
         </w:rPr>
-        <w:t xml:space="preserve"> </w:t>
+        <w:t xml:space="preserve">ms </w:t>
       </w:r>
       <w:proofErr w:type="spellStart"/>
       <w:r>
@@ -19159,17 +19329,11 @@
           <w:rFonts w:asciiTheme="minorHAnsi" w:hAnsiTheme="minorHAnsi" w:cstheme="minorHAnsi"/>
         </w:rPr>
       </w:pPr>
-      <w:bookmarkStart w:id="21" w:name="_Toc132881753"/>
-      <w:r>
-        <w:rPr>
-          <w:rFonts w:asciiTheme="minorHAnsi" w:hAnsiTheme="minorHAnsi" w:cstheme="minorHAnsi"/>
-        </w:rPr>
-        <w:t>Input</w:t>
-      </w:r>
-      <w:bookmarkEnd w:id="21"/>
+      <w:bookmarkStart w:id="23" w:name="_Toc132881753"/>
     </w:p>
     <w:p>
       <w:pPr>
+        <w:pStyle w:val="Heading3"/>
         <w:rPr>
           <w:rFonts w:asciiTheme="minorHAnsi" w:hAnsiTheme="minorHAnsi" w:cstheme="minorHAnsi"/>
         </w:rPr>
@@ -19178,16 +19342,22 @@
         <w:rPr>
           <w:rFonts w:asciiTheme="minorHAnsi" w:hAnsiTheme="minorHAnsi" w:cstheme="minorHAnsi"/>
         </w:rPr>
-        <w:t xml:space="preserve">Pre-processed Medicaid data with years of claims </w:t>
+        <w:t>Input</w:t>
       </w:r>
-      <w:proofErr w:type="gramStart"/>
+      <w:bookmarkEnd w:id="23"/>
+    </w:p>
+    <w:p>
+      <w:pPr>
+        <w:rPr>
+          <w:rFonts w:asciiTheme="minorHAnsi" w:hAnsiTheme="minorHAnsi" w:cstheme="minorHAnsi"/>
+        </w:rPr>
+      </w:pPr>
       <w:r>
         <w:rPr>
           <w:rFonts w:asciiTheme="minorHAnsi" w:hAnsiTheme="minorHAnsi" w:cstheme="minorHAnsi"/>
         </w:rPr>
-        <w:t>concatenated</w:t>
+        <w:t>Pre-processed Medicaid data with years of claims concatenated</w:t>
       </w:r>
-      <w:proofErr w:type="gramEnd"/>
     </w:p>
     <w:p>
       <w:pPr>
@@ -19226,34 +19396,34 @@
         <w:rPr>
           <w:rFonts w:asciiTheme="minorHAnsi" w:hAnsiTheme="minorHAnsi" w:cstheme="minorHAnsi"/>
         </w:rPr>
-        <w:t xml:space="preserve">’ to link with enrollment </w:t>
+        <w:t>’ to link with enrollment file</w:t>
       </w:r>
-      <w:proofErr w:type="gramStart"/>
-      <w:r>
-        <w:rPr>
-          <w:rFonts w:asciiTheme="minorHAnsi" w:hAnsiTheme="minorHAnsi" w:cstheme="minorHAnsi"/>
-        </w:rPr>
-        <w:t>file</w:t>
-      </w:r>
-      <w:proofErr w:type="gramEnd"/>
     </w:p>
     <w:p>
       <w:pPr>
         <w:pStyle w:val="Heading3"/>
         <w:rPr>
           <w:rFonts w:asciiTheme="minorHAnsi" w:hAnsiTheme="minorHAnsi" w:cstheme="minorHAnsi"/>
+        </w:rPr>
+      </w:pPr>
+      <w:bookmarkStart w:id="24" w:name="_Toc132881754"/>
+    </w:p>
+    <w:p>
+      <w:pPr>
+        <w:pStyle w:val="Heading3"/>
+        <w:rPr>
+          <w:rFonts w:asciiTheme="minorHAnsi" w:hAnsiTheme="minorHAnsi" w:cstheme="minorHAnsi"/>
           <w:color w:val="000000"/>
           <w:shd w:val="clear" w:color="auto" w:fill="FFFFFF"/>
         </w:rPr>
       </w:pPr>
-      <w:bookmarkStart w:id="22" w:name="_Toc132881754"/>
       <w:r>
         <w:rPr>
           <w:rFonts w:asciiTheme="minorHAnsi" w:hAnsiTheme="minorHAnsi" w:cstheme="minorHAnsi"/>
         </w:rPr>
         <w:t>Output</w:t>
       </w:r>
-      <w:bookmarkEnd w:id="22"/>
+      <w:bookmarkEnd w:id="24"/>
     </w:p>
     <w:tbl>
       <w:tblPr>
@@ -19489,7 +19659,16 @@
                 <w:color w:val="000000"/>
                 <w:shd w:val="clear" w:color="auto" w:fill="FFFFFF"/>
               </w:rPr>
-              <w:t>CDE_DIAG_PRIM cde_diag_2-cde_diag_4</w:t>
+              <w:t xml:space="preserve">CDE_DIAG_PRIM </w:t>
+            </w:r>
+            <w:r>
+              <w:rPr>
+                <w:rFonts w:asciiTheme="minorHAnsi" w:hAnsiTheme="minorHAnsi" w:cstheme="minorHAnsi"/>
+                <w:color w:val="000000"/>
+                <w:shd w:val="clear" w:color="auto" w:fill="FFFFFF"/>
+              </w:rPr>
+              <w:lastRenderedPageBreak/>
+              <w:t>cde_diag_2-cde_diag_4</w:t>
             </w:r>
           </w:p>
         </w:tc>
@@ -19508,6 +19687,7 @@
                 <w:rFonts w:asciiTheme="minorHAnsi" w:hAnsiTheme="minorHAnsi" w:cstheme="minorHAnsi"/>
                 <w:color w:val="000000"/>
               </w:rPr>
+              <w:lastRenderedPageBreak/>
               <w:t>Allowable values: ICD-9 or ICD-10 codes. ICD-10 diagnosis codes were used starting October 2015.</w:t>
             </w:r>
           </w:p>
@@ -19528,7 +19708,6 @@
               <w:rPr>
                 <w:rFonts w:asciiTheme="minorHAnsi" w:hAnsiTheme="minorHAnsi" w:cstheme="minorHAnsi"/>
               </w:rPr>
-              <w:lastRenderedPageBreak/>
               <w:t>Procedure/ HCPCs codes</w:t>
             </w:r>
           </w:p>
@@ -19878,6 +20057,66 @@
     </w:sectPr>
   </w:body>
 </w:document>
+</file>
+
+<file path=word/comments.xml><?xml version="1.0" encoding="utf-8"?>
+<w:comments xmlns:wpc="http://schemas.microsoft.com/office/word/2010/wordprocessingCanvas" xmlns:cx="http://schemas.microsoft.com/office/drawing/2014/chartex" xmlns:cx1="http://schemas.microsoft.com/office/drawing/2015/9/8/chartex" xmlns:cx2="http://schemas.microsoft.com/office/drawing/2015/10/21/chartex" xmlns:cx3="http://schemas.microsoft.com/office/drawing/2016/5/9/chartex" xmlns:cx4="http://schemas.microsoft.com/office/drawing/2016/5/10/chartex" xmlns:cx5="http://schemas.microsoft.com/office/drawing/2016/5/11/chartex" xmlns:cx6="http://schemas.microsoft.com/office/drawing/2016/5/12/chartex" xmlns:cx7="http://schemas.microsoft.com/office/drawing/2016/5/13/chartex" xmlns:cx8="http://schemas.microsoft.com/office/drawing/2016/5/14/chartex" xmlns:mc="http://schemas.openxmlformats.org/markup-compatibility/2006" xmlns:aink="http://schemas.microsoft.com/office/drawing/2016/ink" xmlns:am3d="http://schemas.microsoft.com/office/drawing/2017/model3d" xmlns:o="urn:schemas-microsoft-com:office:office" xmlns:oel="http://schemas.microsoft.com/office/2019/extlst" xmlns:r="http://schemas.openxmlformats.org/officeDocument/2006/relationships" xmlns:m="http://schemas.openxmlformats.org/officeDocument/2006/math" xmlns:v="urn:schemas-microsoft-com:vml" xmlns:wp14="http://schemas.microsoft.com/office/word/2010/wordprocessingDrawing" xmlns:wp="http://schemas.openxmlformats.org/drawingml/2006/wordprocessingDrawing" xmlns:w10="urn:schemas-microsoft-com:office:word" xmlns:w="http://schemas.openxmlformats.org/wordprocessingml/2006/main" xmlns:w14="http://schemas.microsoft.com/office/word/2010/wordml" xmlns:w15="http://schemas.microsoft.com/office/word/2012/wordml" xmlns:w16cex="http://schemas.microsoft.com/office/word/2018/wordml/cex" xmlns:w16cid="http://schemas.microsoft.com/office/word/2016/wordml/cid" xmlns:w16="http://schemas.microsoft.com/office/word/2018/wordml" xmlns:w16sdtdh="http://schemas.microsoft.com/office/word/2020/wordml/sdtdatahash" xmlns:w16se="http://schemas.microsoft.com/office/word/2015/wordml/symex" xmlns:wpg="http://schemas.microsoft.com/office/word/2010/wordprocessingGroup" xmlns:wpi="http://schemas.microsoft.com/office/word/2010/wordprocessingInk" xmlns:wne="http://schemas.microsoft.com/office/word/2006/wordml" xmlns:wps="http://schemas.microsoft.com/office/word/2010/wordprocessingShape" mc:Ignorable="w14 w15 w16se w16cid w16 w16cex w16sdtdh wp14">
+  <w:comment w:id="1" w:author="Feitong Lei" w:date="2024-05-27T15:22:00Z" w:initials="FL">
+    <w:p>
+      <w:r>
+        <w:rPr>
+          <w:rStyle w:val="CommentReference"/>
+        </w:rPr>
+        <w:annotationRef/>
+      </w:r>
+      <w:r>
+        <w:rPr>
+          <w:sz w:val="20"/>
+          <w:szCs w:val="20"/>
+        </w:rPr>
+        <w:t>Need to be changed at a later stage.</w:t>
+      </w:r>
+    </w:p>
+  </w:comment>
+  <w:comment w:id="2" w:author="Feitong Lei" w:date="2024-05-27T15:23:00Z" w:initials="FL">
+    <w:p>
+      <w:r>
+        <w:rPr>
+          <w:rStyle w:val="CommentReference"/>
+        </w:rPr>
+        <w:annotationRef/>
+      </w:r>
+      <w:r>
+        <w:rPr>
+          <w:sz w:val="20"/>
+          <w:szCs w:val="20"/>
+        </w:rPr>
+        <w:t>Need to be changed at a later stage</w:t>
+      </w:r>
+    </w:p>
+  </w:comment>
+</w:comments>
+</file>
+
+<file path=word/commentsExtended.xml><?xml version="1.0" encoding="utf-8"?>
+<w15:commentsEx xmlns:wpc="http://schemas.microsoft.com/office/word/2010/wordprocessingCanvas" xmlns:cx="http://schemas.microsoft.com/office/drawing/2014/chartex" xmlns:cx1="http://schemas.microsoft.com/office/drawing/2015/9/8/chartex" xmlns:cx2="http://schemas.microsoft.com/office/drawing/2015/10/21/chartex" xmlns:cx3="http://schemas.microsoft.com/office/drawing/2016/5/9/chartex" xmlns:cx4="http://schemas.microsoft.com/office/drawing/2016/5/10/chartex" xmlns:cx5="http://schemas.microsoft.com/office/drawing/2016/5/11/chartex" xmlns:cx6="http://schemas.microsoft.com/office/drawing/2016/5/12/chartex" xmlns:cx7="http://schemas.microsoft.com/office/drawing/2016/5/13/chartex" xmlns:cx8="http://schemas.microsoft.com/office/drawing/2016/5/14/chartex" xmlns:mc="http://schemas.openxmlformats.org/markup-compatibility/2006" xmlns:aink="http://schemas.microsoft.com/office/drawing/2016/ink" xmlns:am3d="http://schemas.microsoft.com/office/drawing/2017/model3d" xmlns:o="urn:schemas-microsoft-com:office:office" xmlns:oel="http://schemas.microsoft.com/office/2019/extlst" xmlns:r="http://schemas.openxmlformats.org/officeDocument/2006/relationships" xmlns:m="http://schemas.openxmlformats.org/officeDocument/2006/math" xmlns:v="urn:schemas-microsoft-com:vml" xmlns:wp14="http://schemas.microsoft.com/office/word/2010/wordprocessingDrawing" xmlns:wp="http://schemas.openxmlformats.org/drawingml/2006/wordprocessingDrawing" xmlns:w10="urn:schemas-microsoft-com:office:word" xmlns:w="http://schemas.openxmlformats.org/wordprocessingml/2006/main" xmlns:w14="http://schemas.microsoft.com/office/word/2010/wordml" xmlns:w15="http://schemas.microsoft.com/office/word/2012/wordml" xmlns:w16cex="http://schemas.microsoft.com/office/word/2018/wordml/cex" xmlns:w16cid="http://schemas.microsoft.com/office/word/2016/wordml/cid" xmlns:w16="http://schemas.microsoft.com/office/word/2018/wordml" xmlns:w16sdtdh="http://schemas.microsoft.com/office/word/2020/wordml/sdtdatahash" xmlns:w16se="http://schemas.microsoft.com/office/word/2015/wordml/symex" xmlns:wpg="http://schemas.microsoft.com/office/word/2010/wordprocessingGroup" xmlns:wpi="http://schemas.microsoft.com/office/word/2010/wordprocessingInk" xmlns:wne="http://schemas.microsoft.com/office/word/2006/wordml" xmlns:wps="http://schemas.microsoft.com/office/word/2010/wordprocessingShape" mc:Ignorable="w14 w15 w16se w16cid w16 w16cex w16sdtdh wp14">
+  <w15:commentEx w15:paraId="430DCD6C" w15:done="0"/>
+  <w15:commentEx w15:paraId="37099FCB" w15:done="0"/>
+</w15:commentsEx>
+</file>
+
+<file path=word/commentsExtensible.xml><?xml version="1.0" encoding="utf-8"?>
+<w16cex:commentsExtensible xmlns:wpc="http://schemas.microsoft.com/office/word/2010/wordprocessingCanvas" xmlns:cx="http://schemas.microsoft.com/office/drawing/2014/chartex" xmlns:cx1="http://schemas.microsoft.com/office/drawing/2015/9/8/chartex" xmlns:cx2="http://schemas.microsoft.com/office/drawing/2015/10/21/chartex" xmlns:cx3="http://schemas.microsoft.com/office/drawing/2016/5/9/chartex" xmlns:cx4="http://schemas.microsoft.com/office/drawing/2016/5/10/chartex" xmlns:cx5="http://schemas.microsoft.com/office/drawing/2016/5/11/chartex" xmlns:cx6="http://schemas.microsoft.com/office/drawing/2016/5/12/chartex" xmlns:cx7="http://schemas.microsoft.com/office/drawing/2016/5/13/chartex" xmlns:cx8="http://schemas.microsoft.com/office/drawing/2016/5/14/chartex" xmlns:cr="http://schemas.microsoft.com/office/comments/2020/reactions" xmlns:mc="http://schemas.openxmlformats.org/markup-compatibility/2006" xmlns:aink="http://schemas.microsoft.com/office/drawing/2016/ink" xmlns:am3d="http://schemas.microsoft.com/office/drawing/2017/model3d" xmlns:o="urn:schemas-microsoft-com:office:office" xmlns:oel="http://schemas.microsoft.com/office/2019/extlst" xmlns:r="http://schemas.openxmlformats.org/officeDocument/2006/relationships" xmlns:m="http://schemas.openxmlformats.org/officeDocument/2006/math" xmlns:v="urn:schemas-microsoft-com:vml" xmlns:wp14="http://schemas.microsoft.com/office/word/2010/wordprocessingDrawing" xmlns:wp="http://schemas.openxmlformats.org/drawingml/2006/wordprocessingDrawing" xmlns:w10="urn:schemas-microsoft-com:office:word" xmlns:w="http://schemas.openxmlformats.org/wordprocessingml/2006/main" xmlns:w14="http://schemas.microsoft.com/office/word/2010/wordml" xmlns:w15="http://schemas.microsoft.com/office/word/2012/wordml" xmlns:w16cex="http://schemas.microsoft.com/office/word/2018/wordml/cex" xmlns:w16cid="http://schemas.microsoft.com/office/word/2016/wordml/cid" xmlns:w16="http://schemas.microsoft.com/office/word/2018/wordml" xmlns:w16sdtdh="http://schemas.microsoft.com/office/word/2020/wordml/sdtdatahash" xmlns:w16se="http://schemas.microsoft.com/office/word/2015/wordml/symex" xmlns:wpg="http://schemas.microsoft.com/office/word/2010/wordprocessingGroup" xmlns:wpi="http://schemas.microsoft.com/office/word/2010/wordprocessingInk" xmlns:wne="http://schemas.microsoft.com/office/word/2006/wordml" xmlns:wps="http://schemas.microsoft.com/office/word/2010/wordprocessingShape" mc:Ignorable="w14 w15 w16se w16cid w16 w16cex w16sdtdh cr wp14">
+  <w16cex:commentExtensible w16cex:durableId="34CDB8A1" w16cex:dateUtc="2024-05-27T19:22:00Z"/>
+  <w16cex:commentExtensible w16cex:durableId="36CED388" w16cex:dateUtc="2024-05-27T19:23:00Z"/>
+</w16cex:commentsExtensible>
+</file>
+
+<file path=word/commentsIds.xml><?xml version="1.0" encoding="utf-8"?>
+<w16cid:commentsIds xmlns:wpc="http://schemas.microsoft.com/office/word/2010/wordprocessingCanvas" xmlns:cx="http://schemas.microsoft.com/office/drawing/2014/chartex" xmlns:cx1="http://schemas.microsoft.com/office/drawing/2015/9/8/chartex" xmlns:cx2="http://schemas.microsoft.com/office/drawing/2015/10/21/chartex" xmlns:cx3="http://schemas.microsoft.com/office/drawing/2016/5/9/chartex" xmlns:cx4="http://schemas.microsoft.com/office/drawing/2016/5/10/chartex" xmlns:cx5="http://schemas.microsoft.com/office/drawing/2016/5/11/chartex" xmlns:cx6="http://schemas.microsoft.com/office/drawing/2016/5/12/chartex" xmlns:cx7="http://schemas.microsoft.com/office/drawing/2016/5/13/chartex" xmlns:cx8="http://schemas.microsoft.com/office/drawing/2016/5/14/chartex" xmlns:mc="http://schemas.openxmlformats.org/markup-compatibility/2006" xmlns:aink="http://schemas.microsoft.com/office/drawing/2016/ink" xmlns:am3d="http://schemas.microsoft.com/office/drawing/2017/model3d" xmlns:o="urn:schemas-microsoft-com:office:office" xmlns:oel="http://schemas.microsoft.com/office/2019/extlst" xmlns:r="http://schemas.openxmlformats.org/officeDocument/2006/relationships" xmlns:m="http://schemas.openxmlformats.org/officeDocument/2006/math" xmlns:v="urn:schemas-microsoft-com:vml" xmlns:wp14="http://schemas.microsoft.com/office/word/2010/wordprocessingDrawing" xmlns:wp="http://schemas.openxmlformats.org/drawingml/2006/wordprocessingDrawing" xmlns:w10="urn:schemas-microsoft-com:office:word" xmlns:w="http://schemas.openxmlformats.org/wordprocessingml/2006/main" xmlns:w14="http://schemas.microsoft.com/office/word/2010/wordml" xmlns:w15="http://schemas.microsoft.com/office/word/2012/wordml" xmlns:w16cex="http://schemas.microsoft.com/office/word/2018/wordml/cex" xmlns:w16cid="http://schemas.microsoft.com/office/word/2016/wordml/cid" xmlns:w16="http://schemas.microsoft.com/office/word/2018/wordml" xmlns:w16sdtdh="http://schemas.microsoft.com/office/word/2020/wordml/sdtdatahash" xmlns:w16se="http://schemas.microsoft.com/office/word/2015/wordml/symex" xmlns:wpg="http://schemas.microsoft.com/office/word/2010/wordprocessingGroup" xmlns:wpi="http://schemas.microsoft.com/office/word/2010/wordprocessingInk" xmlns:wne="http://schemas.microsoft.com/office/word/2006/wordml" xmlns:wps="http://schemas.microsoft.com/office/word/2010/wordprocessingShape" mc:Ignorable="w14 w15 w16se w16cid w16 w16cex w16sdtdh wp14">
+  <w16cid:commentId w16cid:paraId="430DCD6C" w16cid:durableId="34CDB8A1"/>
+  <w16cid:commentId w16cid:paraId="37099FCB" w16cid:durableId="36CED388"/>
+</w16cid:commentsIds>
 </file>
 
 <file path=word/numbering.xml><?xml version="1.0" encoding="utf-8"?>
@@ -20556,6 +20795,14 @@
     <w:abstractNumId w:val="5"/>
   </w:num>
 </w:numbering>
+</file>
+
+<file path=word/people.xml><?xml version="1.0" encoding="utf-8"?>
+<w15:people xmlns:wpc="http://schemas.microsoft.com/office/word/2010/wordprocessingCanvas" xmlns:cx="http://schemas.microsoft.com/office/drawing/2014/chartex" xmlns:cx1="http://schemas.microsoft.com/office/drawing/2015/9/8/chartex" xmlns:cx2="http://schemas.microsoft.com/office/drawing/2015/10/21/chartex" xmlns:cx3="http://schemas.microsoft.com/office/drawing/2016/5/9/chartex" xmlns:cx4="http://schemas.microsoft.com/office/drawing/2016/5/10/chartex" xmlns:cx5="http://schemas.microsoft.com/office/drawing/2016/5/11/chartex" xmlns:cx6="http://schemas.microsoft.com/office/drawing/2016/5/12/chartex" xmlns:cx7="http://schemas.microsoft.com/office/drawing/2016/5/13/chartex" xmlns:cx8="http://schemas.microsoft.com/office/drawing/2016/5/14/chartex" xmlns:mc="http://schemas.openxmlformats.org/markup-compatibility/2006" xmlns:aink="http://schemas.microsoft.com/office/drawing/2016/ink" xmlns:am3d="http://schemas.microsoft.com/office/drawing/2017/model3d" xmlns:o="urn:schemas-microsoft-com:office:office" xmlns:oel="http://schemas.microsoft.com/office/2019/extlst" xmlns:r="http://schemas.openxmlformats.org/officeDocument/2006/relationships" xmlns:m="http://schemas.openxmlformats.org/officeDocument/2006/math" xmlns:v="urn:schemas-microsoft-com:vml" xmlns:wp14="http://schemas.microsoft.com/office/word/2010/wordprocessingDrawing" xmlns:wp="http://schemas.openxmlformats.org/drawingml/2006/wordprocessingDrawing" xmlns:w10="urn:schemas-microsoft-com:office:word" xmlns:w="http://schemas.openxmlformats.org/wordprocessingml/2006/main" xmlns:w14="http://schemas.microsoft.com/office/word/2010/wordml" xmlns:w15="http://schemas.microsoft.com/office/word/2012/wordml" xmlns:w16cex="http://schemas.microsoft.com/office/word/2018/wordml/cex" xmlns:w16cid="http://schemas.microsoft.com/office/word/2016/wordml/cid" xmlns:w16="http://schemas.microsoft.com/office/word/2018/wordml" xmlns:w16sdtdh="http://schemas.microsoft.com/office/word/2020/wordml/sdtdatahash" xmlns:w16se="http://schemas.microsoft.com/office/word/2015/wordml/symex" xmlns:wpg="http://schemas.microsoft.com/office/word/2010/wordprocessingGroup" xmlns:wpi="http://schemas.microsoft.com/office/word/2010/wordprocessingInk" xmlns:wne="http://schemas.microsoft.com/office/word/2006/wordml" xmlns:wps="http://schemas.microsoft.com/office/word/2010/wordprocessingShape" mc:Ignorable="w14 w15 w16se w16cid w16 w16cex w16sdtdh wp14">
+  <w15:person w15:author="Feitong Lei">
+    <w15:presenceInfo w15:providerId="Windows Live" w15:userId="8000a54c160a49c0"/>
+  </w15:person>
+</w15:people>
 </file>
 
 <file path=word/styles.xml><?xml version="1.0" encoding="utf-8"?>

</xml_diff>